<commit_message>
added new files and made some changes too
</commit_message>
<xml_diff>
--- a/03_mongo/Mongodb_notes_exercises.docx
+++ b/03_mongo/Mongodb_notes_exercises.docx
@@ -1013,8 +1013,58 @@
       <w:r>
         <w:rPr>
           <w:rFonts w:ascii="Helvetica" w:hAnsi="Helvetica"/>
+          <w:lang w:val="en-US"/>
+        </w:rPr>
+        <w:drawing>
+          <wp:inline distT="0" distB="0" distL="0" distR="0" wp14:anchorId="2E735EEC" wp14:editId="1B0D4872">
+            <wp:extent cx="4737100" cy="2032000"/>
+            <wp:effectExtent l="0" t="0" r="0" b="0"/>
+            <wp:docPr id="41578805" name="Picture 1"/>
+            <wp:cNvGraphicFramePr>
+              <a:graphicFrameLocks xmlns:a="http://schemas.openxmlformats.org/drawingml/2006/main" noChangeAspect="1"/>
+            </wp:cNvGraphicFramePr>
+            <a:graphic xmlns:a="http://schemas.openxmlformats.org/drawingml/2006/main">
+              <a:graphicData uri="http://schemas.openxmlformats.org/drawingml/2006/picture">
+                <pic:pic xmlns:pic="http://schemas.openxmlformats.org/drawingml/2006/picture">
+                  <pic:nvPicPr>
+                    <pic:cNvPr id="41578805" name=""/>
+                    <pic:cNvPicPr/>
+                  </pic:nvPicPr>
+                  <pic:blipFill>
+                    <a:blip r:embed="rId6"/>
+                    <a:stretch>
+                      <a:fillRect/>
+                    </a:stretch>
+                  </pic:blipFill>
+                  <pic:spPr>
+                    <a:xfrm>
+                      <a:off x="0" y="0"/>
+                      <a:ext cx="4737100" cy="2032000"/>
+                    </a:xfrm>
+                    <a:prstGeom prst="rect">
+                      <a:avLst/>
+                    </a:prstGeom>
+                  </pic:spPr>
+                </pic:pic>
+              </a:graphicData>
+            </a:graphic>
+          </wp:inline>
+        </w:drawing>
+      </w:r>
+    </w:p>
+    <w:p>
+      <w:pPr>
+        <w:rPr>
+          <w:rFonts w:ascii="Helvetica" w:hAnsi="Helvetica"/>
+          <w:lang w:val="en-US"/>
+        </w:rPr>
+      </w:pPr>
+      <w:r>
+        <w:rPr>
+          <w:rFonts w:ascii="Helvetica" w:hAnsi="Helvetica"/>
           <w:noProof/>
         </w:rPr>
+        <w:lastRenderedPageBreak/>
         <w:drawing>
           <wp:inline distT="0" distB="0" distL="0" distR="0" wp14:anchorId="43F2940E" wp14:editId="793791CE">
             <wp:extent cx="5731510" cy="4551045"/>
@@ -1031,7 +1081,7 @@
                     <pic:cNvPicPr/>
                   </pic:nvPicPr>
                   <pic:blipFill>
-                    <a:blip r:embed="rId6"/>
+                    <a:blip r:embed="rId7"/>
                     <a:stretch>
                       <a:fillRect/>
                     </a:stretch>
@@ -1070,390 +1120,390 @@
         <w:rPr>
           <w:rFonts w:ascii="Helvetica" w:hAnsi="Helvetica"/>
         </w:rPr>
+        <w:t xml:space="preserve">client = </w:t>
+      </w:r>
+      <w:proofErr w:type="spellStart"/>
+      <w:r>
+        <w:rPr>
+          <w:rFonts w:ascii="Helvetica" w:hAnsi="Helvetica"/>
+        </w:rPr>
+        <w:t>MongoClient</w:t>
+      </w:r>
+      <w:proofErr w:type="spellEnd"/>
+      <w:r>
+        <w:rPr>
+          <w:rFonts w:ascii="Helvetica" w:hAnsi="Helvetica"/>
+        </w:rPr>
+        <w:t xml:space="preserve">(" ") </w:t>
+      </w:r>
+      <w:proofErr w:type="spellStart"/>
+      <w:r>
+        <w:rPr>
+          <w:rFonts w:ascii="Helvetica" w:hAnsi="Helvetica"/>
+        </w:rPr>
+        <w:t>db</w:t>
+      </w:r>
+      <w:proofErr w:type="spellEnd"/>
+      <w:r>
+        <w:rPr>
+          <w:rFonts w:ascii="Helvetica" w:hAnsi="Helvetica"/>
+        </w:rPr>
+        <w:t xml:space="preserve"> = client["</w:t>
+      </w:r>
+      <w:proofErr w:type="spellStart"/>
+      <w:r>
+        <w:rPr>
+          <w:rFonts w:ascii="Helvetica" w:hAnsi="Helvetica"/>
+        </w:rPr>
+        <w:t>dbname</w:t>
+      </w:r>
+      <w:proofErr w:type="spellEnd"/>
+      <w:r>
+        <w:rPr>
+          <w:rFonts w:ascii="Helvetica" w:hAnsi="Helvetica"/>
+        </w:rPr>
+        <w:t>"]</w:t>
+      </w:r>
+    </w:p>
+    <w:p>
+      <w:pPr>
+        <w:rPr>
+          <w:rFonts w:ascii="Helvetica" w:hAnsi="Helvetica"/>
+        </w:rPr>
+      </w:pPr>
+      <w:r>
+        <w:rPr>
+          <w:rFonts w:ascii="Helvetica" w:hAnsi="Helvetica"/>
+        </w:rPr>
+        <w:t xml:space="preserve">client = </w:t>
+      </w:r>
+      <w:proofErr w:type="spellStart"/>
+      <w:r>
+        <w:rPr>
+          <w:rFonts w:ascii="Helvetica" w:hAnsi="Helvetica"/>
+        </w:rPr>
+        <w:t>mongoClient</w:t>
+      </w:r>
+      <w:proofErr w:type="spellEnd"/>
+      <w:r>
+        <w:rPr>
+          <w:rFonts w:ascii="Helvetica" w:hAnsi="Helvetica"/>
+        </w:rPr>
+        <w:t>(“”)</w:t>
+      </w:r>
+    </w:p>
+    <w:p>
+      <w:pPr>
+        <w:rPr>
+          <w:rFonts w:ascii="Helvetica" w:hAnsi="Helvetica"/>
+        </w:rPr>
+      </w:pPr>
+      <w:proofErr w:type="spellStart"/>
+      <w:r>
+        <w:rPr>
+          <w:rFonts w:ascii="Helvetica" w:hAnsi="Helvetica"/>
+        </w:rPr>
+        <w:t>db</w:t>
+      </w:r>
+      <w:proofErr w:type="spellEnd"/>
+      <w:r>
+        <w:rPr>
+          <w:rFonts w:ascii="Helvetica" w:hAnsi="Helvetica"/>
+        </w:rPr>
+        <w:t xml:space="preserve"> = client[“”]</w:t>
+      </w:r>
+    </w:p>
+    <w:p>
+      <w:pPr>
+        <w:rPr>
+          <w:rFonts w:ascii="Helvetica" w:hAnsi="Helvetica"/>
+        </w:rPr>
+      </w:pPr>
+      <w:r>
+        <w:rPr>
+          <w:rFonts w:ascii="Helvetica" w:hAnsi="Helvetica"/>
+        </w:rPr>
+        <w:t>customers = d</w:t>
+      </w:r>
+    </w:p>
+    <w:p>
+      <w:pPr>
+        <w:rPr>
+          <w:rFonts w:ascii="Helvetica" w:hAnsi="Helvetica"/>
+        </w:rPr>
+      </w:pPr>
+    </w:p>
+    <w:p>
+      <w:pPr>
+        <w:rPr>
+          <w:rFonts w:ascii="Helvetica" w:hAnsi="Helvetica"/>
+        </w:rPr>
+      </w:pPr>
+      <w:r>
+        <w:rPr>
+          <w:rFonts w:ascii="Helvetica" w:hAnsi="Helvetica"/>
+        </w:rPr>
+        <w:t xml:space="preserve">from </w:t>
+      </w:r>
+      <w:proofErr w:type="spellStart"/>
+      <w:r>
+        <w:rPr>
+          <w:rFonts w:ascii="Helvetica" w:hAnsi="Helvetica"/>
+        </w:rPr>
+        <w:t>pymongo</w:t>
+      </w:r>
+      <w:proofErr w:type="spellEnd"/>
+      <w:r>
+        <w:rPr>
+          <w:rFonts w:ascii="Helvetica" w:hAnsi="Helvetica"/>
+        </w:rPr>
+        <w:t xml:space="preserve"> import </w:t>
+      </w:r>
+      <w:proofErr w:type="spellStart"/>
+      <w:r>
+        <w:rPr>
+          <w:rFonts w:ascii="Helvetica" w:hAnsi="Helvetica"/>
+        </w:rPr>
+        <w:t>MongoClient</w:t>
+      </w:r>
+      <w:proofErr w:type="spellEnd"/>
+    </w:p>
+    <w:p>
+      <w:pPr>
+        <w:rPr>
+          <w:rFonts w:ascii="Helvetica" w:hAnsi="Helvetica"/>
+          <w:lang w:val="en-US"/>
+        </w:rPr>
+      </w:pPr>
+      <w:r>
+        <w:rPr>
+          <w:rFonts w:ascii="Helvetica" w:hAnsi="Helvetica"/>
+          <w:lang w:val="en-US"/>
+        </w:rPr>
+        <w:t>/Users/</w:t>
+      </w:r>
+      <w:proofErr w:type="spellStart"/>
+      <w:r>
+        <w:rPr>
+          <w:rFonts w:ascii="Helvetica" w:hAnsi="Helvetica"/>
+          <w:lang w:val="en-US"/>
+        </w:rPr>
+        <w:t>tanmaie</w:t>
+      </w:r>
+      <w:proofErr w:type="spellEnd"/>
+      <w:r>
+        <w:rPr>
+          <w:rFonts w:ascii="Helvetica" w:hAnsi="Helvetica"/>
+          <w:lang w:val="en-US"/>
+        </w:rPr>
+        <w:t>/Downloads/intern-bootcamp/03_mongo/mongo-data</w:t>
+      </w:r>
+    </w:p>
+    <w:p>
+      <w:pPr>
+        <w:rPr>
+          <w:rFonts w:ascii="Helvetica" w:hAnsi="Helvetica"/>
+          <w:lang w:val="en-US"/>
+        </w:rPr>
+      </w:pPr>
+      <w:proofErr w:type="spellStart"/>
+      <w:r>
+        <w:rPr>
+          <w:rFonts w:ascii="Helvetica" w:hAnsi="Helvetica"/>
+          <w:lang w:val="en-US"/>
+        </w:rPr>
+        <w:t>Mongod</w:t>
+      </w:r>
+      <w:proofErr w:type="spellEnd"/>
+      <w:r>
+        <w:rPr>
+          <w:rFonts w:ascii="Helvetica" w:hAnsi="Helvetica"/>
+          <w:lang w:val="en-US"/>
+        </w:rPr>
+        <w:t xml:space="preserve"> - - port </w:t>
+      </w:r>
+      <w:proofErr w:type="gramStart"/>
+      <w:r>
+        <w:rPr>
+          <w:rFonts w:ascii="Helvetica" w:hAnsi="Helvetica"/>
+          <w:lang w:val="en-US"/>
+        </w:rPr>
+        <w:t>27017  --</w:t>
+      </w:r>
+      <w:proofErr w:type="spellStart"/>
+      <w:proofErr w:type="gramEnd"/>
+      <w:r>
+        <w:rPr>
+          <w:rFonts w:ascii="Helvetica" w:hAnsi="Helvetica"/>
+          <w:lang w:val="en-US"/>
+        </w:rPr>
+        <w:t>db</w:t>
+      </w:r>
+      <w:proofErr w:type="spellEnd"/>
+      <w:r>
+        <w:rPr>
+          <w:rFonts w:ascii="Helvetica" w:hAnsi="Helvetica"/>
+          <w:lang w:val="en-US"/>
+        </w:rPr>
+        <w:t xml:space="preserve"> /Users/</w:t>
+      </w:r>
+      <w:proofErr w:type="spellStart"/>
+      <w:r>
+        <w:rPr>
+          <w:rFonts w:ascii="Helvetica" w:hAnsi="Helvetica"/>
+          <w:lang w:val="en-US"/>
+        </w:rPr>
+        <w:t>tanmaie</w:t>
+      </w:r>
+      <w:proofErr w:type="spellEnd"/>
+      <w:r>
+        <w:rPr>
+          <w:rFonts w:ascii="Helvetica" w:hAnsi="Helvetica"/>
+          <w:lang w:val="en-US"/>
+        </w:rPr>
+        <w:t xml:space="preserve">/Downloads/intern-bootcamp/03_mongo/mongo-data - - </w:t>
+      </w:r>
+      <w:proofErr w:type="spellStart"/>
+      <w:r>
+        <w:rPr>
+          <w:rFonts w:ascii="Helvetica" w:hAnsi="Helvetica"/>
+          <w:lang w:val="en-US"/>
+        </w:rPr>
+        <w:t>noauth</w:t>
+      </w:r>
+      <w:proofErr w:type="spellEnd"/>
+    </w:p>
+    <w:p>
+      <w:pPr>
+        <w:rPr>
+          <w:rFonts w:ascii="Helvetica" w:hAnsi="Helvetica"/>
+          <w:lang w:val="en-US"/>
+        </w:rPr>
+      </w:pPr>
+    </w:p>
+    <w:p>
+      <w:pPr>
+        <w:rPr>
+          <w:rFonts w:ascii="Helvetica" w:hAnsi="Helvetica"/>
+          <w:lang w:val="en-US"/>
+        </w:rPr>
+      </w:pPr>
+      <w:r>
+        <w:rPr>
+          <w:rFonts w:ascii="Helvetica" w:hAnsi="Helvetica"/>
+          <w:lang w:val="en-US"/>
+        </w:rPr>
+        <w:t>ls /opt/homebrew/</w:t>
+      </w:r>
+      <w:proofErr w:type="spellStart"/>
+      <w:r>
+        <w:rPr>
+          <w:rFonts w:ascii="Helvetica" w:hAnsi="Helvetica"/>
+          <w:lang w:val="en-US"/>
+        </w:rPr>
+        <w:t>etc</w:t>
+      </w:r>
+      <w:proofErr w:type="spellEnd"/>
+      <w:r>
+        <w:rPr>
+          <w:rFonts w:ascii="Helvetica" w:hAnsi="Helvetica"/>
+          <w:lang w:val="en-US"/>
+        </w:rPr>
+        <w:t>/</w:t>
+      </w:r>
+      <w:proofErr w:type="spellStart"/>
+      <w:r>
+        <w:rPr>
+          <w:rFonts w:ascii="Helvetica" w:hAnsi="Helvetica"/>
+          <w:lang w:val="en-US"/>
+        </w:rPr>
+        <w:t>mongod.conf</w:t>
+      </w:r>
+      <w:proofErr w:type="spellEnd"/>
+      <w:r>
+        <w:rPr>
+          <w:rFonts w:ascii="Helvetica" w:hAnsi="Helvetica"/>
+          <w:lang w:val="en-US"/>
+        </w:rPr>
+        <w:t xml:space="preserve">      - check path</w:t>
+      </w:r>
+    </w:p>
+    <w:p>
+      <w:pPr>
+        <w:rPr>
+          <w:rFonts w:ascii="Helvetica" w:hAnsi="Helvetica"/>
+          <w:lang w:val="en-US"/>
+        </w:rPr>
+      </w:pPr>
+      <w:r>
+        <w:rPr>
+          <w:rFonts w:ascii="Helvetica" w:hAnsi="Helvetica"/>
+          <w:lang w:val="en-US"/>
+        </w:rPr>
+        <w:t>nano /opt/homebrew/</w:t>
+      </w:r>
+      <w:proofErr w:type="spellStart"/>
+      <w:r>
+        <w:rPr>
+          <w:rFonts w:ascii="Helvetica" w:hAnsi="Helvetica"/>
+          <w:lang w:val="en-US"/>
+        </w:rPr>
+        <w:t>etc</w:t>
+      </w:r>
+      <w:proofErr w:type="spellEnd"/>
+      <w:r>
+        <w:rPr>
+          <w:rFonts w:ascii="Helvetica" w:hAnsi="Helvetica"/>
+          <w:lang w:val="en-US"/>
+        </w:rPr>
+        <w:t>/</w:t>
+      </w:r>
+      <w:proofErr w:type="spellStart"/>
+      <w:r>
+        <w:rPr>
+          <w:rFonts w:ascii="Helvetica" w:hAnsi="Helvetica"/>
+          <w:lang w:val="en-US"/>
+        </w:rPr>
+        <w:t>mongod.conf</w:t>
+      </w:r>
+      <w:proofErr w:type="spellEnd"/>
+      <w:r>
+        <w:rPr>
+          <w:rFonts w:ascii="Helvetica" w:hAnsi="Helvetica"/>
+          <w:lang w:val="en-US"/>
+        </w:rPr>
+        <w:t xml:space="preserve"> – change disabled here </w:t>
+      </w:r>
+    </w:p>
+    <w:p>
+      <w:pPr>
+        <w:rPr>
+          <w:rFonts w:ascii="Helvetica" w:hAnsi="Helvetica"/>
+          <w:lang w:val="en-US"/>
+        </w:rPr>
+      </w:pPr>
+      <w:r>
+        <w:rPr>
+          <w:rFonts w:ascii="Helvetica" w:hAnsi="Helvetica"/>
+          <w:lang w:val="en-US"/>
+        </w:rPr>
+        <w:t>control o, enter, control x</w:t>
+      </w:r>
+    </w:p>
+    <w:p>
+      <w:pPr>
+        <w:rPr>
+          <w:rFonts w:ascii="Helvetica" w:hAnsi="Helvetica"/>
+          <w:lang w:val="en-US"/>
+        </w:rPr>
+      </w:pPr>
+      <w:r>
+        <w:rPr>
+          <w:rFonts w:ascii="Helvetica" w:hAnsi="Helvetica"/>
+          <w:noProof/>
+          <w:lang w:val="en-US"/>
+        </w:rPr>
         <w:lastRenderedPageBreak/>
-        <w:t xml:space="preserve">client = </w:t>
-      </w:r>
-      <w:proofErr w:type="spellStart"/>
-      <w:r>
-        <w:rPr>
-          <w:rFonts w:ascii="Helvetica" w:hAnsi="Helvetica"/>
-        </w:rPr>
-        <w:t>MongoClient</w:t>
-      </w:r>
-      <w:proofErr w:type="spellEnd"/>
-      <w:r>
-        <w:rPr>
-          <w:rFonts w:ascii="Helvetica" w:hAnsi="Helvetica"/>
-        </w:rPr>
-        <w:t xml:space="preserve">(" ") </w:t>
-      </w:r>
-      <w:proofErr w:type="spellStart"/>
-      <w:r>
-        <w:rPr>
-          <w:rFonts w:ascii="Helvetica" w:hAnsi="Helvetica"/>
-        </w:rPr>
-        <w:t>db</w:t>
-      </w:r>
-      <w:proofErr w:type="spellEnd"/>
-      <w:r>
-        <w:rPr>
-          <w:rFonts w:ascii="Helvetica" w:hAnsi="Helvetica"/>
-        </w:rPr>
-        <w:t xml:space="preserve"> = client["</w:t>
-      </w:r>
-      <w:proofErr w:type="spellStart"/>
-      <w:r>
-        <w:rPr>
-          <w:rFonts w:ascii="Helvetica" w:hAnsi="Helvetica"/>
-        </w:rPr>
-        <w:t>dbname</w:t>
-      </w:r>
-      <w:proofErr w:type="spellEnd"/>
-      <w:r>
-        <w:rPr>
-          <w:rFonts w:ascii="Helvetica" w:hAnsi="Helvetica"/>
-        </w:rPr>
-        <w:t>"]</w:t>
-      </w:r>
-    </w:p>
-    <w:p>
-      <w:pPr>
-        <w:rPr>
-          <w:rFonts w:ascii="Helvetica" w:hAnsi="Helvetica"/>
-        </w:rPr>
-      </w:pPr>
-      <w:r>
-        <w:rPr>
-          <w:rFonts w:ascii="Helvetica" w:hAnsi="Helvetica"/>
-        </w:rPr>
-        <w:t xml:space="preserve">client = </w:t>
-      </w:r>
-      <w:proofErr w:type="spellStart"/>
-      <w:r>
-        <w:rPr>
-          <w:rFonts w:ascii="Helvetica" w:hAnsi="Helvetica"/>
-        </w:rPr>
-        <w:t>mongoClient</w:t>
-      </w:r>
-      <w:proofErr w:type="spellEnd"/>
-      <w:r>
-        <w:rPr>
-          <w:rFonts w:ascii="Helvetica" w:hAnsi="Helvetica"/>
-        </w:rPr>
-        <w:t>(“”)</w:t>
-      </w:r>
-    </w:p>
-    <w:p>
-      <w:pPr>
-        <w:rPr>
-          <w:rFonts w:ascii="Helvetica" w:hAnsi="Helvetica"/>
-        </w:rPr>
-      </w:pPr>
-      <w:proofErr w:type="spellStart"/>
-      <w:r>
-        <w:rPr>
-          <w:rFonts w:ascii="Helvetica" w:hAnsi="Helvetica"/>
-        </w:rPr>
-        <w:t>db</w:t>
-      </w:r>
-      <w:proofErr w:type="spellEnd"/>
-      <w:r>
-        <w:rPr>
-          <w:rFonts w:ascii="Helvetica" w:hAnsi="Helvetica"/>
-        </w:rPr>
-        <w:t xml:space="preserve"> = client[“”]</w:t>
-      </w:r>
-    </w:p>
-    <w:p>
-      <w:pPr>
-        <w:rPr>
-          <w:rFonts w:ascii="Helvetica" w:hAnsi="Helvetica"/>
-        </w:rPr>
-      </w:pPr>
-      <w:r>
-        <w:rPr>
-          <w:rFonts w:ascii="Helvetica" w:hAnsi="Helvetica"/>
-        </w:rPr>
-        <w:t>customers = d</w:t>
-      </w:r>
-    </w:p>
-    <w:p>
-      <w:pPr>
-        <w:rPr>
-          <w:rFonts w:ascii="Helvetica" w:hAnsi="Helvetica"/>
-        </w:rPr>
-      </w:pPr>
-    </w:p>
-    <w:p>
-      <w:pPr>
-        <w:rPr>
-          <w:rFonts w:ascii="Helvetica" w:hAnsi="Helvetica"/>
-        </w:rPr>
-      </w:pPr>
-      <w:r>
-        <w:rPr>
-          <w:rFonts w:ascii="Helvetica" w:hAnsi="Helvetica"/>
-        </w:rPr>
-        <w:t xml:space="preserve">from </w:t>
-      </w:r>
-      <w:proofErr w:type="spellStart"/>
-      <w:r>
-        <w:rPr>
-          <w:rFonts w:ascii="Helvetica" w:hAnsi="Helvetica"/>
-        </w:rPr>
-        <w:t>pymongo</w:t>
-      </w:r>
-      <w:proofErr w:type="spellEnd"/>
-      <w:r>
-        <w:rPr>
-          <w:rFonts w:ascii="Helvetica" w:hAnsi="Helvetica"/>
-        </w:rPr>
-        <w:t xml:space="preserve"> import </w:t>
-      </w:r>
-      <w:proofErr w:type="spellStart"/>
-      <w:r>
-        <w:rPr>
-          <w:rFonts w:ascii="Helvetica" w:hAnsi="Helvetica"/>
-        </w:rPr>
-        <w:t>MongoClient</w:t>
-      </w:r>
-      <w:proofErr w:type="spellEnd"/>
-    </w:p>
-    <w:p>
-      <w:pPr>
-        <w:rPr>
-          <w:rFonts w:ascii="Helvetica" w:hAnsi="Helvetica"/>
-          <w:lang w:val="en-US"/>
-        </w:rPr>
-      </w:pPr>
-      <w:r>
-        <w:rPr>
-          <w:rFonts w:ascii="Helvetica" w:hAnsi="Helvetica"/>
-          <w:lang w:val="en-US"/>
-        </w:rPr>
-        <w:t>/Users/</w:t>
-      </w:r>
-      <w:proofErr w:type="spellStart"/>
-      <w:r>
-        <w:rPr>
-          <w:rFonts w:ascii="Helvetica" w:hAnsi="Helvetica"/>
-          <w:lang w:val="en-US"/>
-        </w:rPr>
-        <w:t>tanmaie</w:t>
-      </w:r>
-      <w:proofErr w:type="spellEnd"/>
-      <w:r>
-        <w:rPr>
-          <w:rFonts w:ascii="Helvetica" w:hAnsi="Helvetica"/>
-          <w:lang w:val="en-US"/>
-        </w:rPr>
-        <w:t>/Downloads/intern-bootcamp/03_mongo/mongo-data</w:t>
-      </w:r>
-    </w:p>
-    <w:p>
-      <w:pPr>
-        <w:rPr>
-          <w:rFonts w:ascii="Helvetica" w:hAnsi="Helvetica"/>
-          <w:lang w:val="en-US"/>
-        </w:rPr>
-      </w:pPr>
-      <w:proofErr w:type="spellStart"/>
-      <w:r>
-        <w:rPr>
-          <w:rFonts w:ascii="Helvetica" w:hAnsi="Helvetica"/>
-          <w:lang w:val="en-US"/>
-        </w:rPr>
-        <w:t>Mongod</w:t>
-      </w:r>
-      <w:proofErr w:type="spellEnd"/>
-      <w:r>
-        <w:rPr>
-          <w:rFonts w:ascii="Helvetica" w:hAnsi="Helvetica"/>
-          <w:lang w:val="en-US"/>
-        </w:rPr>
-        <w:t xml:space="preserve"> - - port </w:t>
-      </w:r>
-      <w:proofErr w:type="gramStart"/>
-      <w:r>
-        <w:rPr>
-          <w:rFonts w:ascii="Helvetica" w:hAnsi="Helvetica"/>
-          <w:lang w:val="en-US"/>
-        </w:rPr>
-        <w:t>27017  --</w:t>
-      </w:r>
-      <w:proofErr w:type="spellStart"/>
-      <w:proofErr w:type="gramEnd"/>
-      <w:r>
-        <w:rPr>
-          <w:rFonts w:ascii="Helvetica" w:hAnsi="Helvetica"/>
-          <w:lang w:val="en-US"/>
-        </w:rPr>
-        <w:t>db</w:t>
-      </w:r>
-      <w:proofErr w:type="spellEnd"/>
-      <w:r>
-        <w:rPr>
-          <w:rFonts w:ascii="Helvetica" w:hAnsi="Helvetica"/>
-          <w:lang w:val="en-US"/>
-        </w:rPr>
-        <w:t xml:space="preserve"> /Users/</w:t>
-      </w:r>
-      <w:proofErr w:type="spellStart"/>
-      <w:r>
-        <w:rPr>
-          <w:rFonts w:ascii="Helvetica" w:hAnsi="Helvetica"/>
-          <w:lang w:val="en-US"/>
-        </w:rPr>
-        <w:t>tanmaie</w:t>
-      </w:r>
-      <w:proofErr w:type="spellEnd"/>
-      <w:r>
-        <w:rPr>
-          <w:rFonts w:ascii="Helvetica" w:hAnsi="Helvetica"/>
-          <w:lang w:val="en-US"/>
-        </w:rPr>
-        <w:t xml:space="preserve">/Downloads/intern-bootcamp/03_mongo/mongo-data - - </w:t>
-      </w:r>
-      <w:proofErr w:type="spellStart"/>
-      <w:r>
-        <w:rPr>
-          <w:rFonts w:ascii="Helvetica" w:hAnsi="Helvetica"/>
-          <w:lang w:val="en-US"/>
-        </w:rPr>
-        <w:t>noauth</w:t>
-      </w:r>
-      <w:proofErr w:type="spellEnd"/>
-    </w:p>
-    <w:p>
-      <w:pPr>
-        <w:rPr>
-          <w:rFonts w:ascii="Helvetica" w:hAnsi="Helvetica"/>
-          <w:lang w:val="en-US"/>
-        </w:rPr>
-      </w:pPr>
-    </w:p>
-    <w:p>
-      <w:pPr>
-        <w:rPr>
-          <w:rFonts w:ascii="Helvetica" w:hAnsi="Helvetica"/>
-          <w:lang w:val="en-US"/>
-        </w:rPr>
-      </w:pPr>
-      <w:r>
-        <w:rPr>
-          <w:rFonts w:ascii="Helvetica" w:hAnsi="Helvetica"/>
-          <w:lang w:val="en-US"/>
-        </w:rPr>
-        <w:t>ls /opt/homebrew/</w:t>
-      </w:r>
-      <w:proofErr w:type="spellStart"/>
-      <w:r>
-        <w:rPr>
-          <w:rFonts w:ascii="Helvetica" w:hAnsi="Helvetica"/>
-          <w:lang w:val="en-US"/>
-        </w:rPr>
-        <w:t>etc</w:t>
-      </w:r>
-      <w:proofErr w:type="spellEnd"/>
-      <w:r>
-        <w:rPr>
-          <w:rFonts w:ascii="Helvetica" w:hAnsi="Helvetica"/>
-          <w:lang w:val="en-US"/>
-        </w:rPr>
-        <w:t>/</w:t>
-      </w:r>
-      <w:proofErr w:type="spellStart"/>
-      <w:r>
-        <w:rPr>
-          <w:rFonts w:ascii="Helvetica" w:hAnsi="Helvetica"/>
-          <w:lang w:val="en-US"/>
-        </w:rPr>
-        <w:t>mongod.conf</w:t>
-      </w:r>
-      <w:proofErr w:type="spellEnd"/>
-      <w:r>
-        <w:rPr>
-          <w:rFonts w:ascii="Helvetica" w:hAnsi="Helvetica"/>
-          <w:lang w:val="en-US"/>
-        </w:rPr>
-        <w:t xml:space="preserve">      - check path</w:t>
-      </w:r>
-    </w:p>
-    <w:p>
-      <w:pPr>
-        <w:rPr>
-          <w:rFonts w:ascii="Helvetica" w:hAnsi="Helvetica"/>
-          <w:lang w:val="en-US"/>
-        </w:rPr>
-      </w:pPr>
-      <w:r>
-        <w:rPr>
-          <w:rFonts w:ascii="Helvetica" w:hAnsi="Helvetica"/>
-          <w:lang w:val="en-US"/>
-        </w:rPr>
-        <w:t>nano /opt/homebrew/</w:t>
-      </w:r>
-      <w:proofErr w:type="spellStart"/>
-      <w:r>
-        <w:rPr>
-          <w:rFonts w:ascii="Helvetica" w:hAnsi="Helvetica"/>
-          <w:lang w:val="en-US"/>
-        </w:rPr>
-        <w:t>etc</w:t>
-      </w:r>
-      <w:proofErr w:type="spellEnd"/>
-      <w:r>
-        <w:rPr>
-          <w:rFonts w:ascii="Helvetica" w:hAnsi="Helvetica"/>
-          <w:lang w:val="en-US"/>
-        </w:rPr>
-        <w:t>/</w:t>
-      </w:r>
-      <w:proofErr w:type="spellStart"/>
-      <w:r>
-        <w:rPr>
-          <w:rFonts w:ascii="Helvetica" w:hAnsi="Helvetica"/>
-          <w:lang w:val="en-US"/>
-        </w:rPr>
-        <w:t>mongod.conf</w:t>
-      </w:r>
-      <w:proofErr w:type="spellEnd"/>
-      <w:r>
-        <w:rPr>
-          <w:rFonts w:ascii="Helvetica" w:hAnsi="Helvetica"/>
-          <w:lang w:val="en-US"/>
-        </w:rPr>
-        <w:t xml:space="preserve"> – change disabled here </w:t>
-      </w:r>
-    </w:p>
-    <w:p>
-      <w:pPr>
-        <w:rPr>
-          <w:rFonts w:ascii="Helvetica" w:hAnsi="Helvetica"/>
-          <w:lang w:val="en-US"/>
-        </w:rPr>
-      </w:pPr>
-      <w:r>
-        <w:rPr>
-          <w:rFonts w:ascii="Helvetica" w:hAnsi="Helvetica"/>
-          <w:lang w:val="en-US"/>
-        </w:rPr>
-        <w:t>control o, enter, control x</w:t>
-      </w:r>
-    </w:p>
-    <w:p>
-      <w:pPr>
-        <w:rPr>
-          <w:rFonts w:ascii="Helvetica" w:hAnsi="Helvetica"/>
-          <w:lang w:val="en-US"/>
-        </w:rPr>
-      </w:pPr>
-      <w:r>
-        <w:rPr>
-          <w:rFonts w:ascii="Helvetica" w:hAnsi="Helvetica"/>
-          <w:noProof/>
-          <w:lang w:val="en-US"/>
-        </w:rPr>
         <w:drawing>
           <wp:inline distT="0" distB="0" distL="0" distR="0" wp14:anchorId="52E7BD17" wp14:editId="1F4E0049">
             <wp:extent cx="4165600" cy="2260600"/>
@@ -1470,7 +1520,7 @@
                     <pic:cNvPicPr/>
                   </pic:nvPicPr>
                   <pic:blipFill>
-                    <a:blip r:embed="rId7"/>
+                    <a:blip r:embed="rId8"/>
                     <a:stretch>
                       <a:fillRect/>
                     </a:stretch>
@@ -1655,7 +1705,7 @@
         </w:rPr>
         <w:t xml:space="preserve">email: </w:t>
       </w:r>
-      <w:hyperlink r:id="rId8" w:history="1">
+      <w:hyperlink r:id="rId9" w:history="1">
         <w:r>
           <w:rPr>
             <w:rStyle w:val="Hyperlink"/>
@@ -1865,6 +1915,7 @@
           <w:rFonts w:ascii="Helvetica" w:hAnsi="Helvetica"/>
           <w:noProof/>
         </w:rPr>
+        <w:lastRenderedPageBreak/>
         <w:drawing>
           <wp:inline distT="0" distB="0" distL="0" distR="0" wp14:anchorId="772F8EA0" wp14:editId="6514171E">
             <wp:extent cx="5731510" cy="1632585"/>
@@ -1881,7 +1932,7 @@
                     <pic:cNvPicPr/>
                   </pic:nvPicPr>
                   <pic:blipFill>
-                    <a:blip r:embed="rId9"/>
+                    <a:blip r:embed="rId10"/>
                     <a:stretch>
                       <a:fillRect/>
                     </a:stretch>
@@ -2286,7 +2337,6 @@
         <w:rPr>
           <w:rFonts w:ascii="Helvetica" w:hAnsi="Helvetica"/>
         </w:rPr>
-        <w:lastRenderedPageBreak/>
         <w:t>Increase the price of all products with price less than 50 by 10%.</w:t>
       </w:r>
     </w:p>
@@ -2546,6 +2596,7 @@
           <w:rFonts w:ascii="Helvetica" w:hAnsi="Helvetica"/>
           <w:noProof/>
         </w:rPr>
+        <w:lastRenderedPageBreak/>
         <w:pict w14:anchorId="07B2540D">
           <v:rect id="_x0000_i1025" alt="" style="width:451.3pt;height:.05pt;mso-width-percent:0;mso-height-percent:0;mso-width-percent:0;mso-height-percent:0" o:hralign="center" o:hrstd="t" o:hr="t" fillcolor="#a0a0a0" stroked="f"/>
         </w:pict>
@@ -2721,6 +2772,7 @@
       <w:r>
         <w:rPr>
           <w:rFonts w:ascii="Helvetica" w:hAnsi="Helvetica"/>
+          <w:noProof/>
         </w:rPr>
         <w:drawing>
           <wp:inline distT="0" distB="0" distL="0" distR="0" wp14:anchorId="3E6D08FF" wp14:editId="38CF8D54">
@@ -2738,7 +2790,7 @@
                     <pic:cNvPicPr/>
                   </pic:nvPicPr>
                   <pic:blipFill>
-                    <a:blip r:embed="rId10"/>
+                    <a:blip r:embed="rId11"/>
                     <a:stretch>
                       <a:fillRect/>
                     </a:stretch>
@@ -2990,8 +3042,8 @@
       <w:r>
         <w:rPr>
           <w:rFonts w:ascii="Helvetica" w:hAnsi="Helvetica"/>
-        </w:rPr>
-        <w:lastRenderedPageBreak/>
+          <w:noProof/>
+        </w:rPr>
         <w:drawing>
           <wp:inline distT="0" distB="0" distL="0" distR="0" wp14:anchorId="07E062AD" wp14:editId="2B623D10">
             <wp:extent cx="4559300" cy="1193800"/>
@@ -3008,7 +3060,7 @@
                     <pic:cNvPicPr/>
                   </pic:nvPicPr>
                   <pic:blipFill>
-                    <a:blip r:embed="rId11"/>
+                    <a:blip r:embed="rId12"/>
                     <a:stretch>
                       <a:fillRect/>
                     </a:stretch>
@@ -3083,6 +3135,7 @@
       <w:r>
         <w:rPr>
           <w:rFonts w:ascii="Helvetica" w:hAnsi="Helvetica"/>
+          <w:noProof/>
           <w:lang w:val="en-US"/>
         </w:rPr>
         <w:drawing>
@@ -3101,7 +3154,7 @@
                     <pic:cNvPicPr/>
                   </pic:nvPicPr>
                   <pic:blipFill>
-                    <a:blip r:embed="rId12"/>
+                    <a:blip r:embed="rId13"/>
                     <a:stretch>
                       <a:fillRect/>
                     </a:stretch>
@@ -3132,8 +3185,10 @@
       <w:r>
         <w:rPr>
           <w:rFonts w:ascii="Helvetica" w:hAnsi="Helvetica"/>
-          <w:lang w:val="en-US"/>
-        </w:rPr>
+          <w:noProof/>
+          <w:lang w:val="en-US"/>
+        </w:rPr>
+        <w:lastRenderedPageBreak/>
         <w:drawing>
           <wp:inline distT="0" distB="0" distL="0" distR="0" wp14:anchorId="0041E382" wp14:editId="387AB289">
             <wp:extent cx="5731510" cy="2374265"/>
@@ -3150,7 +3205,7 @@
                     <pic:cNvPicPr/>
                   </pic:nvPicPr>
                   <pic:blipFill>
-                    <a:blip r:embed="rId13"/>
+                    <a:blip r:embed="rId14"/>
                     <a:stretch>
                       <a:fillRect/>
                     </a:stretch>
@@ -4605,6 +4660,7 @@
   <w:style w:type="character" w:default="1" w:styleId="DefaultParagraphFont">
     <w:name w:val="Default Paragraph Font"/>
     <w:uiPriority w:val="1"/>
+    <w:semiHidden/>
     <w:unhideWhenUsed/>
   </w:style>
   <w:style w:type="table" w:default="1" w:styleId="TableNormal">

</xml_diff>